<commit_message>
azmon madrese andishmand farda shahrivar 95
</commit_message>
<xml_diff>
--- a/Puzzles/Docs/puzzle1.docx
+++ b/Puzzles/Docs/puzzle1.docx
@@ -132,7 +132,6 @@
       <w:pPr>
         <w:jc w:val="center"/>
         <w:rPr>
-          <w:rFonts w:hint="cs"/>
           <w:b/>
           <w:bCs/>
           <w:color w:val="000000" w:themeColor="text1"/>
@@ -222,7 +221,6 @@
       <w:pPr>
         <w:jc w:val="center"/>
         <w:rPr>
-          <w:rFonts w:hint="cs"/>
           <w:b/>
           <w:bCs/>
           <w:color w:val="000000" w:themeColor="text1"/>
@@ -288,7 +286,6 @@
       <w:pPr>
         <w:jc w:val="center"/>
         <w:rPr>
-          <w:rFonts w:hint="cs"/>
           <w:b/>
           <w:bCs/>
           <w:color w:val="548DD4" w:themeColor="text2" w:themeTint="99"/>
@@ -329,7 +326,6 @@
       <w:pPr>
         <w:jc w:val="center"/>
         <w:rPr>
-          <w:rFonts w:hint="cs"/>
           <w:b/>
           <w:bCs/>
           <w:color w:val="548DD4" w:themeColor="text2" w:themeTint="99"/>
@@ -363,7 +359,6 @@
         </w:rPr>
         <w:t>@</w:t>
       </w:r>
-      <w:proofErr w:type="spellStart"/>
       <w:r>
         <w:rPr>
           <w:b/>
@@ -375,7 +370,6 @@
         </w:rPr>
         <w:t>Pelleh</w:t>
       </w:r>
-      <w:proofErr w:type="spellEnd"/>
       <w:r>
         <w:rPr>
           <w:rFonts w:hint="cs"/>
@@ -425,6 +419,10 @@
     <w:sdt>
       <w:sdtPr>
         <w:rPr>
+          <w:rFonts w:asciiTheme="majorBidi" w:eastAsiaTheme="minorHAnsi" w:hAnsiTheme="majorBidi" w:cs="B Nazanin"/>
+          <w:color w:val="auto"/>
+          <w:sz w:val="22"/>
+          <w:szCs w:val="24"/>
           <w:rtl/>
         </w:rPr>
         <w:id w:val="567310620"/>
@@ -435,13 +433,9 @@
       </w:sdtPr>
       <w:sdtEndPr>
         <w:rPr>
-          <w:rFonts w:asciiTheme="majorBidi" w:eastAsiaTheme="minorHAnsi" w:hAnsiTheme="majorBidi" w:cs="B Nazanin"/>
           <w:b/>
           <w:bCs/>
           <w:noProof/>
-          <w:color w:val="auto"/>
-          <w:sz w:val="22"/>
-          <w:szCs w:val="24"/>
         </w:rPr>
       </w:sdtEndPr>
       <w:sdtContent>
@@ -1346,7 +1340,6 @@
       <w:pPr>
         <w:pStyle w:val="Heading1"/>
         <w:rPr>
-          <w:rFonts w:hint="cs"/>
           <w:rtl/>
           <w:lang w:bidi="fa-IR"/>
         </w:rPr>
@@ -1360,147 +1353,145 @@
         </w:rPr>
         <w:t>مقدمه:</w:t>
       </w:r>
-      <w:bookmarkStart w:id="1" w:name="_GoBack"/>
       <w:bookmarkEnd w:id="0"/>
+    </w:p>
+    <w:p>
+      <w:pPr>
+        <w:rPr>
+          <w:rtl/>
+        </w:rPr>
+      </w:pPr>
+      <w:r>
+        <w:rPr>
+          <w:rFonts w:hint="cs"/>
+          <w:rtl/>
+          <w:lang w:bidi="fa-IR"/>
+        </w:rPr>
+        <w:t xml:space="preserve">از هر سری </w:t>
+      </w:r>
+      <w:r>
+        <w:rPr>
+          <w:rFonts w:hint="cs"/>
+          <w:rtl/>
+        </w:rPr>
+        <w:t>می</w:t>
+      </w:r>
+      <w:r>
+        <w:rPr>
+          <w:rtl/>
+        </w:rPr>
+        <w:softHyphen/>
+      </w:r>
+      <w:r>
+        <w:rPr>
+          <w:rFonts w:hint="cs"/>
+          <w:rtl/>
+        </w:rPr>
+        <w:t>توان</w:t>
+      </w:r>
+      <w:r>
+        <w:rPr>
+          <w:rFonts w:hint="cs"/>
+          <w:rtl/>
+        </w:rPr>
+        <w:t xml:space="preserve"> جهت تغذیه فکری در یک جلسه برای دانش آموزان پایه 7 و 8 و 9 استفاده نمود. تعداد معما در هر سری ممکن است متفاوت باشد. به طور کلی سعی شده است معماهایی که رویکرد الگوریتمی و مساله</w:t>
+      </w:r>
+      <w:r>
+        <w:rPr>
+          <w:rtl/>
+        </w:rPr>
+        <w:softHyphen/>
+      </w:r>
+      <w:r>
+        <w:rPr>
+          <w:rFonts w:hint="cs"/>
+          <w:rtl/>
+        </w:rPr>
+        <w:t xml:space="preserve">بازی ریاضی دارند انتخاب شوند. </w:t>
+      </w:r>
+    </w:p>
+    <w:p>
+      <w:pPr>
+        <w:pStyle w:val="Heading1"/>
+        <w:rPr>
+          <w:rtl/>
+          <w:lang w:bidi="fa-IR"/>
+        </w:rPr>
+      </w:pPr>
+      <w:bookmarkStart w:id="1" w:name="_Toc459142920"/>
+      <w:r>
+        <w:rPr>
+          <w:rFonts w:cs="Cambria" w:hint="cs"/>
+          <w:rtl/>
+          <w:lang w:bidi="fa-IR"/>
+        </w:rPr>
+        <w:t>#</w:t>
+      </w:r>
+      <w:r>
+        <w:rPr>
+          <w:rFonts w:hint="cs"/>
+          <w:rtl/>
+          <w:lang w:bidi="fa-IR"/>
+        </w:rPr>
+        <w:t>معما سری اول:</w:t>
+      </w:r>
       <w:bookmarkEnd w:id="1"/>
     </w:p>
     <w:p>
       <w:pPr>
-        <w:rPr>
-          <w:rtl/>
-        </w:rPr>
-      </w:pPr>
-      <w:r>
-        <w:rPr>
-          <w:rFonts w:hint="cs"/>
-          <w:rtl/>
-          <w:lang w:bidi="fa-IR"/>
-        </w:rPr>
-        <w:t xml:space="preserve">از هر سری </w:t>
-      </w:r>
-      <w:r>
-        <w:rPr>
-          <w:rFonts w:hint="cs"/>
-          <w:rtl/>
-        </w:rPr>
-        <w:t>می</w:t>
-      </w:r>
-      <w:r>
-        <w:rPr>
-          <w:rtl/>
-        </w:rPr>
-        <w:softHyphen/>
-      </w:r>
-      <w:r>
-        <w:rPr>
-          <w:rFonts w:hint="cs"/>
-          <w:rtl/>
-        </w:rPr>
-        <w:t>توان</w:t>
-      </w:r>
-      <w:r>
-        <w:rPr>
-          <w:rFonts w:hint="cs"/>
-          <w:rtl/>
-        </w:rPr>
-        <w:t xml:space="preserve"> جهت تغذیه فکری در یک جلسه برای دانش آموزان پایه 7 و 8 و 9 استفاده نمود. تعداد معما در هر سری ممکن است متفاوت باشد. به طور کلی سعی شده است معماهایی که رویکرد الگوریتمی و مساله</w:t>
-      </w:r>
-      <w:r>
-        <w:rPr>
-          <w:rtl/>
-        </w:rPr>
-        <w:softHyphen/>
-      </w:r>
-      <w:r>
-        <w:rPr>
-          <w:rFonts w:hint="cs"/>
-          <w:rtl/>
-        </w:rPr>
-        <w:t xml:space="preserve">بازی ریاضی دارند انتخاب شوند. </w:t>
-      </w:r>
-    </w:p>
-    <w:p>
-      <w:pPr>
-        <w:pStyle w:val="Heading1"/>
-        <w:rPr>
-          <w:rtl/>
-          <w:lang w:bidi="fa-IR"/>
-        </w:rPr>
-      </w:pPr>
-      <w:bookmarkStart w:id="2" w:name="_Toc459142920"/>
-      <w:r>
-        <w:rPr>
-          <w:rFonts w:cs="Cambria" w:hint="cs"/>
-          <w:rtl/>
-          <w:lang w:bidi="fa-IR"/>
-        </w:rPr>
-        <w:t>#</w:t>
-      </w:r>
-      <w:r>
-        <w:rPr>
-          <w:rFonts w:hint="cs"/>
-          <w:rtl/>
-          <w:lang w:bidi="fa-IR"/>
-        </w:rPr>
-        <w:t>معما سری اول:</w:t>
+        <w:pStyle w:val="Heading2"/>
+        <w:rPr>
+          <w:rtl/>
+          <w:lang w:bidi="fa-IR"/>
+        </w:rPr>
+      </w:pPr>
+      <w:bookmarkStart w:id="2" w:name="_Toc459142921"/>
+      <w:r>
+        <w:rPr>
+          <w:rtl/>
+          <w:lang w:bidi="fa-IR"/>
+        </w:rPr>
+        <w:t>1.معما</w:t>
+      </w:r>
+      <w:r>
+        <w:rPr>
+          <w:rFonts w:hint="cs"/>
+          <w:rtl/>
+          <w:lang w:bidi="fa-IR"/>
+        </w:rPr>
+        <w:t>ی</w:t>
+      </w:r>
+      <w:r>
+        <w:rPr>
+          <w:rtl/>
+          <w:lang w:bidi="fa-IR"/>
+        </w:rPr>
+        <w:t xml:space="preserve"> برج هانو</w:t>
+      </w:r>
+      <w:r>
+        <w:rPr>
+          <w:rFonts w:hint="cs"/>
+          <w:rtl/>
+          <w:lang w:bidi="fa-IR"/>
+        </w:rPr>
+        <w:t>ی</w:t>
+      </w:r>
+      <w:r>
+        <w:rPr>
+          <w:rtl/>
+          <w:lang w:bidi="fa-IR"/>
+        </w:rPr>
+        <w:t xml:space="preserve"> </w:t>
+      </w:r>
+      <w:r>
+        <w:rPr>
+          <w:rFonts w:hint="cs"/>
+          <w:rtl/>
+          <w:lang w:bidi="fa-IR"/>
+        </w:rPr>
+        <w:t>:</w:t>
       </w:r>
       <w:bookmarkEnd w:id="2"/>
-    </w:p>
-    <w:p>
-      <w:pPr>
-        <w:pStyle w:val="Heading2"/>
-        <w:rPr>
-          <w:rtl/>
-          <w:lang w:bidi="fa-IR"/>
-        </w:rPr>
-      </w:pPr>
-      <w:bookmarkStart w:id="3" w:name="_Toc459142921"/>
-      <w:r>
-        <w:rPr>
-          <w:rtl/>
-          <w:lang w:bidi="fa-IR"/>
-        </w:rPr>
-        <w:t>1.معما</w:t>
-      </w:r>
-      <w:r>
-        <w:rPr>
-          <w:rFonts w:hint="cs"/>
-          <w:rtl/>
-          <w:lang w:bidi="fa-IR"/>
-        </w:rPr>
-        <w:t>ی</w:t>
-      </w:r>
-      <w:r>
-        <w:rPr>
-          <w:rtl/>
-          <w:lang w:bidi="fa-IR"/>
-        </w:rPr>
-        <w:t xml:space="preserve"> برج هانو</w:t>
-      </w:r>
-      <w:r>
-        <w:rPr>
-          <w:rFonts w:hint="cs"/>
-          <w:rtl/>
-          <w:lang w:bidi="fa-IR"/>
-        </w:rPr>
-        <w:t>ی</w:t>
-      </w:r>
-      <w:r>
-        <w:rPr>
-          <w:rtl/>
-          <w:lang w:bidi="fa-IR"/>
-        </w:rPr>
-        <w:t xml:space="preserve"> </w:t>
-      </w:r>
-      <w:r>
-        <w:rPr>
-          <w:rFonts w:hint="cs"/>
-          <w:rtl/>
-          <w:lang w:bidi="fa-IR"/>
-        </w:rPr>
-        <w:t>:</w:t>
-      </w:r>
-      <w:bookmarkEnd w:id="3"/>
     </w:p>
     <w:p>
       <w:pPr>
@@ -1629,7 +1620,6 @@
           <w:numId w:val="1"/>
         </w:numPr>
         <w:rPr>
-          <w:rFonts w:hint="cs"/>
           <w:rtl/>
         </w:rPr>
       </w:pPr>
@@ -1648,7 +1638,6 @@
           <w:numId w:val="1"/>
         </w:numPr>
         <w:rPr>
-          <w:rFonts w:hint="cs"/>
           <w:rtl/>
         </w:rPr>
       </w:pPr>
@@ -1713,7 +1702,6 @@
       <w:pPr>
         <w:jc w:val="left"/>
         <w:rPr>
-          <w:rFonts w:hint="cs"/>
           <w:rtl/>
           <w:lang w:bidi="fa-IR"/>
         </w:rPr>
@@ -1759,23 +1747,7 @@
             <w:rtl/>
             <w:lang w:bidi="fa-IR"/>
           </w:rPr>
-          <w:t>چالش-</w:t>
-        </w:r>
-        <w:r>
-          <w:rPr>
-            <w:rStyle w:val="Hyperlink"/>
-            <w:rtl/>
-            <w:lang w:bidi="fa-IR"/>
-          </w:rPr>
-          <w:t>ا</w:t>
-        </w:r>
-        <w:r>
-          <w:rPr>
-            <w:rStyle w:val="Hyperlink"/>
-            <w:rtl/>
-            <w:lang w:bidi="fa-IR"/>
-          </w:rPr>
-          <w:t>لگور</w:t>
+          <w:t>چالش-الگور</w:t>
         </w:r>
         <w:r>
           <w:rPr>
@@ -1834,21 +1806,7 @@
             <w:rStyle w:val="Hyperlink"/>
             <w:lang w:bidi="fa-IR"/>
           </w:rPr>
-          <w:t>https://fa.wikipedia.org/w</w:t>
-        </w:r>
-        <w:r>
-          <w:rPr>
-            <w:rStyle w:val="Hyperlink"/>
-            <w:lang w:bidi="fa-IR"/>
-          </w:rPr>
-          <w:t>i</w:t>
-        </w:r>
-        <w:r>
-          <w:rPr>
-            <w:rStyle w:val="Hyperlink"/>
-            <w:lang w:bidi="fa-IR"/>
-          </w:rPr>
-          <w:t>ki/</w:t>
+          <w:t>https://fa.wikipedia.org/wiki/</w:t>
         </w:r>
         <w:r>
           <w:rPr>
@@ -2004,7 +1962,7 @@
           <w:lang w:bidi="fa-IR"/>
         </w:rPr>
       </w:pPr>
-      <w:bookmarkStart w:id="4" w:name="_Toc459142922"/>
+      <w:bookmarkStart w:id="3" w:name="_Toc459142922"/>
       <w:r>
         <w:rPr>
           <w:rtl/>
@@ -2035,7 +1993,7 @@
         </w:rPr>
         <w:t>یر</w:t>
       </w:r>
-      <w:bookmarkEnd w:id="4"/>
+      <w:bookmarkEnd w:id="3"/>
     </w:p>
     <w:p>
       <w:pPr>
@@ -2165,7 +2123,6 @@
       <w:pPr>
         <w:jc w:val="left"/>
         <w:rPr>
-          <w:rFonts w:hint="cs"/>
           <w:rtl/>
           <w:lang w:bidi="fa-IR"/>
         </w:rPr>
@@ -2183,7 +2140,6 @@
       <w:pPr>
         <w:jc w:val="left"/>
         <w:rPr>
-          <w:rFonts w:hint="cs"/>
           <w:rtl/>
           <w:lang w:bidi="fa-IR"/>
         </w:rPr>
@@ -2286,7 +2242,6 @@
         <w:bidi w:val="0"/>
         <w:jc w:val="left"/>
         <w:rPr>
-          <w:rFonts w:hint="cs"/>
           <w:rtl/>
           <w:lang w:bidi="fa-IR"/>
         </w:rPr>
@@ -2326,7 +2281,7 @@
           <w:lang w:bidi="fa-IR"/>
         </w:rPr>
       </w:pPr>
-      <w:bookmarkStart w:id="5" w:name="_Toc459142923"/>
+      <w:bookmarkStart w:id="4" w:name="_Toc459142923"/>
       <w:r>
         <w:rPr>
           <w:rtl/>
@@ -2428,7 +2383,7 @@
         </w:rPr>
         <w:t>پرتقال :</w:t>
       </w:r>
-      <w:bookmarkEnd w:id="5"/>
+      <w:bookmarkEnd w:id="4"/>
     </w:p>
     <w:p>
       <w:pPr>
@@ -3021,7 +2976,6 @@
       <w:pPr>
         <w:jc w:val="left"/>
         <w:rPr>
-          <w:rFonts w:hint="cs"/>
           <w:b/>
           <w:bCs/>
           <w:rtl/>
@@ -3045,6 +2999,7 @@
           <w:lang w:bidi="fa-IR"/>
         </w:rPr>
       </w:pPr>
+      <w:bookmarkStart w:id="5" w:name="_GoBack"/>
       <w:r>
         <w:rPr>
           <w:rtl/>
@@ -3102,42 +3057,28 @@
     </w:p>
     <w:p>
       <w:pPr>
+        <w:rPr>
+          <w:lang w:bidi="fa-IR"/>
+        </w:rPr>
+      </w:pPr>
+      <w:r>
+        <w:rPr>
+          <w:rtl/>
+        </w:rPr>
+        <w:t>پس برگه عنوان سیب را به آن می چسبانیم و سپس برگه عنوان پرتقال را به جعبه ای می چسبانیم که قبلاً عنوان سیب به آن چسبیده بود و درنهایت برگه ای که عنوان سیب و پرتقال برآن درج شده را به جعبه ای می چسبانیم که قبلاً عنوان پرتقال بر آن چسبیده بود</w:t>
+      </w:r>
+      <w:r>
+        <w:rPr>
+          <w:lang w:bidi="fa-IR"/>
+        </w:rPr>
+        <w:t>.</w:t>
+      </w:r>
+      <w:bookmarkEnd w:id="5"/>
+    </w:p>
+    <w:p>
+      <w:pPr>
         <w:jc w:val="left"/>
         <w:rPr>
-          <w:lang w:bidi="fa-IR"/>
-        </w:rPr>
-      </w:pPr>
-      <w:r>
-        <w:rPr>
-          <w:lang w:bidi="fa-IR"/>
-        </w:rPr>
-        <w:t> </w:t>
-      </w:r>
-    </w:p>
-    <w:p>
-      <w:pPr>
-        <w:rPr>
-          <w:lang w:bidi="fa-IR"/>
-        </w:rPr>
-      </w:pPr>
-      <w:r>
-        <w:rPr>
-          <w:rtl/>
-        </w:rPr>
-        <w:t>پس برگه عنوان سیب را به آن می چسبانیم و سپس برگه عنوان پرتقال را به جعبه ای می چسبانیم که قبلاً عنوان سیب به آن چسبیده بود و درنهایت برگه ای که عنوان سیب و پرتقال برآن درج شده را به جعبه ای می چسبانیم که قبلاً عنوان پرتقال بر آن چسبیده بود</w:t>
-      </w:r>
-      <w:r>
-        <w:rPr>
-          <w:lang w:bidi="fa-IR"/>
-        </w:rPr>
-        <w:t>.</w:t>
-      </w:r>
-    </w:p>
-    <w:p>
-      <w:pPr>
-        <w:jc w:val="left"/>
-        <w:rPr>
-          <w:rFonts w:hint="cs"/>
           <w:rtl/>
           <w:lang w:bidi="fa-IR"/>
         </w:rPr>
@@ -3157,7 +3098,6 @@
         <w:jc w:val="left"/>
         <w:rPr>
           <w:rStyle w:val="Hyperlink"/>
-          <w:rFonts w:hint="cs"/>
           <w:rtl/>
           <w:lang w:bidi="fa-IR"/>
         </w:rPr>
@@ -3231,11 +3171,6 @@
           <w:lang w:bidi="fa-IR"/>
         </w:rPr>
         <w:instrText xml:space="preserve">/" </w:instrText>
-      </w:r>
-      <w:r>
-        <w:rPr>
-          <w:lang w:bidi="fa-IR"/>
-        </w:rPr>
       </w:r>
       <w:r>
         <w:rPr>
@@ -3281,15 +3216,16 @@
           <w:rtl/>
           <w:lang w:bidi="fa-IR"/>
         </w:rPr>
-        <w:t>-جعب</w:t>
+        <w:t>-جعبه-ها</w:t>
       </w:r>
       <w:r>
         <w:rPr>
           <w:rStyle w:val="Hyperlink"/>
-          <w:rtl/>
-          <w:lang w:bidi="fa-IR"/>
-        </w:rPr>
-        <w:t>ه</w:t>
+          <w:rFonts w:hint="cs"/>
+          <w:rtl/>
+          <w:lang w:bidi="fa-IR"/>
+        </w:rPr>
+        <w:t>ی</w:t>
       </w:r>
       <w:r>
         <w:rPr>
@@ -3297,7 +3233,7 @@
           <w:rtl/>
           <w:lang w:bidi="fa-IR"/>
         </w:rPr>
-        <w:t>-ها</w:t>
+        <w:t>-س</w:t>
       </w:r>
       <w:r>
         <w:rPr>
@@ -3306,7 +3242,7 @@
           <w:rtl/>
           <w:lang w:bidi="fa-IR"/>
         </w:rPr>
-        <w:t>ی</w:t>
+        <w:t>یب</w:t>
       </w:r>
       <w:r>
         <w:rPr>
@@ -3314,36 +3250,11 @@
           <w:rtl/>
           <w:lang w:bidi="fa-IR"/>
         </w:rPr>
-        <w:t>-س</w:t>
+        <w:t>-و-پرتقال</w:t>
       </w:r>
       <w:r>
         <w:rPr>
           <w:rStyle w:val="Hyperlink"/>
-          <w:rFonts w:hint="cs"/>
-          <w:rtl/>
-          <w:lang w:bidi="fa-IR"/>
-        </w:rPr>
-        <w:t>یب</w:t>
-      </w:r>
-      <w:r>
-        <w:rPr>
-          <w:rStyle w:val="Hyperlink"/>
-          <w:rtl/>
-          <w:lang w:bidi="fa-IR"/>
-        </w:rPr>
-        <w:t>-و-پرتقا</w:t>
-      </w:r>
-      <w:r>
-        <w:rPr>
-          <w:rStyle w:val="Hyperlink"/>
-          <w:rtl/>
-          <w:lang w:bidi="fa-IR"/>
-        </w:rPr>
-        <w:t>ل</w:t>
-      </w:r>
-      <w:r>
-        <w:rPr>
-          <w:rStyle w:val="Hyperlink"/>
           <w:lang w:bidi="fa-IR"/>
         </w:rPr>
         <w:t>/</w:t>
@@ -3353,7 +3264,6 @@
       <w:pPr>
         <w:jc w:val="left"/>
         <w:rPr>
-          <w:rFonts w:hint="cs"/>
           <w:rtl/>
           <w:lang w:bidi="fa-IR"/>
         </w:rPr>
@@ -4031,6 +3941,7 @@
   <w:style w:type="character" w:default="1" w:styleId="DefaultParagraphFont">
     <w:name w:val="Default Paragraph Font"/>
     <w:uiPriority w:val="1"/>
+    <w:semiHidden/>
     <w:unhideWhenUsed/>
   </w:style>
   <w:style w:type="table" w:default="1" w:styleId="TableNormal">
@@ -4488,7 +4399,7 @@
 </file>
 
 <file path=customXml/itemProps1.xml><?xml version="1.0" encoding="utf-8"?>
-<ds:datastoreItem xmlns:ds="http://schemas.openxmlformats.org/officeDocument/2006/customXml" ds:itemID="{0D2E1A44-96F1-4846-A0A4-57563118FF80}">
+<ds:datastoreItem xmlns:ds="http://schemas.openxmlformats.org/officeDocument/2006/customXml" ds:itemID="{050B280F-997D-4489-885B-AB7F297B82F8}">
   <ds:schemaRefs>
     <ds:schemaRef ds:uri="http://schemas.openxmlformats.org/officeDocument/2006/bibliography"/>
   </ds:schemaRefs>

</xml_diff>